<commit_message>
Redesigned Sign up & login - Fixed profile page
</commit_message>
<xml_diff>
--- a/GP Proposal.docx
+++ b/GP Proposal.docx
@@ -8,7 +8,23 @@
           <w:b/>
           <w:bCs/>
         </w:rPr>
-        <w:t>Project Proposal: Code Royale - Online Coding Challenge Platform</w:t>
+        <w:t xml:space="preserve">Project Proposal: </w:t>
+      </w:r>
+      <w:proofErr w:type="spellStart"/>
+      <w:r>
+        <w:rPr>
+          <w:b/>
+          <w:bCs/>
+        </w:rPr>
+        <w:t>GroofyCode</w:t>
+      </w:r>
+      <w:proofErr w:type="spellEnd"/>
+      <w:r>
+        <w:rPr>
+          <w:b/>
+          <w:bCs/>
+        </w:rPr>
+        <w:t xml:space="preserve"> - Online Coding Challenge Platform</w:t>
       </w:r>
     </w:p>
     <w:p>
@@ -20,7 +36,30 @@
         <w:t>1. Introduction:</w:t>
       </w:r>
       <w:r>
-        <w:t xml:space="preserve"> Code Royale is an online platform that aims to bring together coding enthusiasts to participate in coding challenges, solve problems, and compete in 1 vs 1 matches. The platform will have a comprehensive user system, a challenge mechanism, a rating system, clan features, and an interactive chat system. It will be developed using React for the frontend, Express.js for the backend, and incorporate machine learning for various functionalities.</w:t>
+        <w:t xml:space="preserve"> </w:t>
+      </w:r>
+      <w:proofErr w:type="spellStart"/>
+      <w:r>
+        <w:t>GroofyCode</w:t>
+      </w:r>
+      <w:proofErr w:type="spellEnd"/>
+      <w:r>
+        <w:t xml:space="preserve"> </w:t>
+      </w:r>
+      <w:r>
+        <w:t xml:space="preserve">is an online platform that aims to bring together coding enthusiasts to participate in coding challenges, solve problems, and compete in 1 vs 1 matches. The platform will have a comprehensive user system, a challenge mechanism, a rating system, clan features, and an interactive chat system. It will be developed using React for the </w:t>
+      </w:r>
+      <w:r>
+        <w:t>front-end</w:t>
+      </w:r>
+      <w:r>
+        <w:t xml:space="preserve">, Express.js for the backend, and incorporate machine learning for various </w:t>
+      </w:r>
+      <w:r>
+        <w:t>functionalities</w:t>
+      </w:r>
+      <w:r>
+        <w:t>.</w:t>
       </w:r>
     </w:p>
     <w:p>
@@ -32,7 +71,15 @@
         <w:t>2. Objectives:</w:t>
       </w:r>
       <w:r>
-        <w:t xml:space="preserve"> The main objectives of Code Royale are as follows:</w:t>
+        <w:t xml:space="preserve"> The main objectives of </w:t>
+      </w:r>
+      <w:proofErr w:type="spellStart"/>
+      <w:r>
+        <w:t>GroofyCode</w:t>
+      </w:r>
+      <w:proofErr w:type="spellEnd"/>
+      <w:r>
+        <w:t xml:space="preserve"> are as follows:</w:t>
       </w:r>
     </w:p>
     <w:p>
@@ -272,7 +319,15 @@
         <w:t>5. Technology Stack:</w:t>
       </w:r>
       <w:r>
-        <w:t xml:space="preserve"> Code Royale will be built using the following technologies:</w:t>
+        <w:t xml:space="preserve"> </w:t>
+      </w:r>
+      <w:proofErr w:type="spellStart"/>
+      <w:r>
+        <w:t>GroofyCode</w:t>
+      </w:r>
+      <w:proofErr w:type="spellEnd"/>
+      <w:r>
+        <w:t xml:space="preserve"> will be built using the following technologies:</w:t>
       </w:r>
     </w:p>
     <w:p>
@@ -324,7 +379,15 @@
         <w:t>. Conclusion:</w:t>
       </w:r>
       <w:r>
-        <w:t xml:space="preserve"> Code Royale aims to be a feature-rich and interactive online coding challenge platform, encouraging users to improve their coding skills, compete in challenges, and foster a sense of community through clans and social features. With a dedicated and skilled development team, we are confident in delivering a high-quality platform that will be a valuable resource for coding enthusiasts.</w:t>
+        <w:t xml:space="preserve"> </w:t>
+      </w:r>
+      <w:proofErr w:type="spellStart"/>
+      <w:r>
+        <w:t>GroofyCode</w:t>
+      </w:r>
+      <w:proofErr w:type="spellEnd"/>
+      <w:r>
+        <w:t xml:space="preserve"> aims to be a feature-rich and interactive online coding challenge platform, encouraging users to improve their coding skills, compete in challenges, and foster a sense of community through clans and social features. With a dedicated and skilled development team, we are confident in delivering a high-quality platform that will be a valuable resource for coding enthusiasts.</w:t>
       </w:r>
     </w:p>
     <w:p/>

</xml_diff>

<commit_message>
Update profile page design
</commit_message>
<xml_diff>
--- a/GP Proposal.docx
+++ b/GP Proposal.docx
@@ -1,6 +1,6 @@
 
 <file path=word/document.xml><?xml version="1.0" encoding="utf-8"?>
-<w:document xmlns:wpc="http://schemas.microsoft.com/office/word/2010/wordprocessingCanvas" xmlns:cx="http://schemas.microsoft.com/office/drawing/2014/chartex" xmlns:cx1="http://schemas.microsoft.com/office/drawing/2015/9/8/chartex" xmlns:cx2="http://schemas.microsoft.com/office/drawing/2015/10/21/chartex" xmlns:cx3="http://schemas.microsoft.com/office/drawing/2016/5/9/chartex" xmlns:cx4="http://schemas.microsoft.com/office/drawing/2016/5/10/chartex" xmlns:cx5="http://schemas.microsoft.com/office/drawing/2016/5/11/chartex" xmlns:cx6="http://schemas.microsoft.com/office/drawing/2016/5/12/chartex" xmlns:cx7="http://schemas.microsoft.com/office/drawing/2016/5/13/chartex" xmlns:cx8="http://schemas.microsoft.com/office/drawing/2016/5/14/chartex" xmlns:mc="http://schemas.openxmlformats.org/markup-compatibility/2006" xmlns:aink="http://schemas.microsoft.com/office/drawing/2016/ink" xmlns:am3d="http://schemas.microsoft.com/office/drawing/2017/model3d" xmlns:o="urn:schemas-microsoft-com:office:office" xmlns:oel="http://schemas.microsoft.com/office/2019/extlst" xmlns:r="http://schemas.openxmlformats.org/officeDocument/2006/relationships" xmlns:m="http://schemas.openxmlformats.org/officeDocument/2006/math" xmlns:v="urn:schemas-microsoft-com:vml" xmlns:wp14="http://schemas.microsoft.com/office/word/2010/wordprocessingDrawing" xmlns:wp="http://schemas.openxmlformats.org/drawingml/2006/wordprocessingDrawing" xmlns:w10="urn:schemas-microsoft-com:office:word" xmlns:w="http://schemas.openxmlformats.org/wordprocessingml/2006/main" xmlns:w14="http://schemas.microsoft.com/office/word/2010/wordml" xmlns:w15="http://schemas.microsoft.com/office/word/2012/wordml" xmlns:w16cex="http://schemas.microsoft.com/office/word/2018/wordml/cex" xmlns:w16cid="http://schemas.microsoft.com/office/word/2016/wordml/cid" xmlns:w16="http://schemas.microsoft.com/office/word/2018/wordml" xmlns:w16sdtdh="http://schemas.microsoft.com/office/word/2020/wordml/sdtdatahash" xmlns:w16se="http://schemas.microsoft.com/office/word/2015/wordml/symex" xmlns:wpg="http://schemas.microsoft.com/office/word/2010/wordprocessingGroup" xmlns:wpi="http://schemas.microsoft.com/office/word/2010/wordprocessingInk" xmlns:wne="http://schemas.microsoft.com/office/word/2006/wordml" xmlns:wps="http://schemas.microsoft.com/office/word/2010/wordprocessingShape" mc:Ignorable="w14 w15 w16se w16cid w16 w16cex w16sdtdh wp14">
+<w:document xmlns:wpc="http://schemas.microsoft.com/office/word/2010/wordprocessingCanvas" xmlns:cx="http://schemas.microsoft.com/office/drawing/2014/chartex" xmlns:cx1="http://schemas.microsoft.com/office/drawing/2015/9/8/chartex" xmlns:cx2="http://schemas.microsoft.com/office/drawing/2015/10/21/chartex" xmlns:cx3="http://schemas.microsoft.com/office/drawing/2016/5/9/chartex" xmlns:cx4="http://schemas.microsoft.com/office/drawing/2016/5/10/chartex" xmlns:cx5="http://schemas.microsoft.com/office/drawing/2016/5/11/chartex" xmlns:cx6="http://schemas.microsoft.com/office/drawing/2016/5/12/chartex" xmlns:cx7="http://schemas.microsoft.com/office/drawing/2016/5/13/chartex" xmlns:cx8="http://schemas.microsoft.com/office/drawing/2016/5/14/chartex" xmlns:mc="http://schemas.openxmlformats.org/markup-compatibility/2006" xmlns:aink="http://schemas.microsoft.com/office/drawing/2016/ink" xmlns:am3d="http://schemas.microsoft.com/office/drawing/2017/model3d" xmlns:o="urn:schemas-microsoft-com:office:office" xmlns:r="http://schemas.openxmlformats.org/officeDocument/2006/relationships" xmlns:m="http://schemas.openxmlformats.org/officeDocument/2006/math" xmlns:v="urn:schemas-microsoft-com:vml" xmlns:wp14="http://schemas.microsoft.com/office/word/2010/wordprocessingDrawing" xmlns:wp="http://schemas.openxmlformats.org/drawingml/2006/wordprocessingDrawing" xmlns:w10="urn:schemas-microsoft-com:office:word" xmlns:w="http://schemas.openxmlformats.org/wordprocessingml/2006/main" xmlns:w14="http://schemas.microsoft.com/office/word/2010/wordml" xmlns:w15="http://schemas.microsoft.com/office/word/2012/wordml" xmlns:w16cex="http://schemas.microsoft.com/office/word/2018/wordml/cex" xmlns:w16cid="http://schemas.microsoft.com/office/word/2016/wordml/cid" xmlns:w16="http://schemas.microsoft.com/office/word/2018/wordml" xmlns:w16sdtdh="http://schemas.microsoft.com/office/word/2020/wordml/sdtdatahash" xmlns:w16se="http://schemas.microsoft.com/office/word/2015/wordml/symex" xmlns:wpg="http://schemas.microsoft.com/office/word/2010/wordprocessingGroup" xmlns:wpi="http://schemas.microsoft.com/office/word/2010/wordprocessingInk" xmlns:wne="http://schemas.microsoft.com/office/word/2006/wordml" xmlns:wps="http://schemas.microsoft.com/office/word/2010/wordprocessingShape" mc:Ignorable="w14 w15 w16se w16cid w16 w16cex w16sdtdh wp14">
   <w:body>
     <w:p>
       <w:r>
@@ -402,7 +402,7 @@
 </file>
 
 <file path=word/numbering.xml><?xml version="1.0" encoding="utf-8"?>
-<w:numbering xmlns:wpc="http://schemas.microsoft.com/office/word/2010/wordprocessingCanvas" xmlns:cx="http://schemas.microsoft.com/office/drawing/2014/chartex" xmlns:cx1="http://schemas.microsoft.com/office/drawing/2015/9/8/chartex" xmlns:cx2="http://schemas.microsoft.com/office/drawing/2015/10/21/chartex" xmlns:cx3="http://schemas.microsoft.com/office/drawing/2016/5/9/chartex" xmlns:cx4="http://schemas.microsoft.com/office/drawing/2016/5/10/chartex" xmlns:cx5="http://schemas.microsoft.com/office/drawing/2016/5/11/chartex" xmlns:cx6="http://schemas.microsoft.com/office/drawing/2016/5/12/chartex" xmlns:cx7="http://schemas.microsoft.com/office/drawing/2016/5/13/chartex" xmlns:cx8="http://schemas.microsoft.com/office/drawing/2016/5/14/chartex" xmlns:mc="http://schemas.openxmlformats.org/markup-compatibility/2006" xmlns:aink="http://schemas.microsoft.com/office/drawing/2016/ink" xmlns:am3d="http://schemas.microsoft.com/office/drawing/2017/model3d" xmlns:o="urn:schemas-microsoft-com:office:office" xmlns:oel="http://schemas.microsoft.com/office/2019/extlst" xmlns:r="http://schemas.openxmlformats.org/officeDocument/2006/relationships" xmlns:m="http://schemas.openxmlformats.org/officeDocument/2006/math" xmlns:v="urn:schemas-microsoft-com:vml" xmlns:wp14="http://schemas.microsoft.com/office/word/2010/wordprocessingDrawing" xmlns:wp="http://schemas.openxmlformats.org/drawingml/2006/wordprocessingDrawing" xmlns:w10="urn:schemas-microsoft-com:office:word" xmlns:w="http://schemas.openxmlformats.org/wordprocessingml/2006/main" xmlns:w14="http://schemas.microsoft.com/office/word/2010/wordml" xmlns:w15="http://schemas.microsoft.com/office/word/2012/wordml" xmlns:w16cex="http://schemas.microsoft.com/office/word/2018/wordml/cex" xmlns:w16cid="http://schemas.microsoft.com/office/word/2016/wordml/cid" xmlns:w16="http://schemas.microsoft.com/office/word/2018/wordml" xmlns:w16sdtdh="http://schemas.microsoft.com/office/word/2020/wordml/sdtdatahash" xmlns:w16se="http://schemas.microsoft.com/office/word/2015/wordml/symex" xmlns:wpg="http://schemas.microsoft.com/office/word/2010/wordprocessingGroup" xmlns:wpi="http://schemas.microsoft.com/office/word/2010/wordprocessingInk" xmlns:wne="http://schemas.microsoft.com/office/word/2006/wordml" xmlns:wps="http://schemas.microsoft.com/office/word/2010/wordprocessingShape" mc:Ignorable="w14 w15 w16se w16cid w16 w16cex w16sdtdh wp14">
+<w:numbering xmlns:wpc="http://schemas.microsoft.com/office/word/2010/wordprocessingCanvas" xmlns:cx="http://schemas.microsoft.com/office/drawing/2014/chartex" xmlns:cx1="http://schemas.microsoft.com/office/drawing/2015/9/8/chartex" xmlns:cx2="http://schemas.microsoft.com/office/drawing/2015/10/21/chartex" xmlns:cx3="http://schemas.microsoft.com/office/drawing/2016/5/9/chartex" xmlns:cx4="http://schemas.microsoft.com/office/drawing/2016/5/10/chartex" xmlns:cx5="http://schemas.microsoft.com/office/drawing/2016/5/11/chartex" xmlns:cx6="http://schemas.microsoft.com/office/drawing/2016/5/12/chartex" xmlns:cx7="http://schemas.microsoft.com/office/drawing/2016/5/13/chartex" xmlns:cx8="http://schemas.microsoft.com/office/drawing/2016/5/14/chartex" xmlns:mc="http://schemas.openxmlformats.org/markup-compatibility/2006" xmlns:aink="http://schemas.microsoft.com/office/drawing/2016/ink" xmlns:am3d="http://schemas.microsoft.com/office/drawing/2017/model3d" xmlns:o="urn:schemas-microsoft-com:office:office" xmlns:r="http://schemas.openxmlformats.org/officeDocument/2006/relationships" xmlns:m="http://schemas.openxmlformats.org/officeDocument/2006/math" xmlns:v="urn:schemas-microsoft-com:vml" xmlns:wp14="http://schemas.microsoft.com/office/word/2010/wordprocessingDrawing" xmlns:wp="http://schemas.openxmlformats.org/drawingml/2006/wordprocessingDrawing" xmlns:w10="urn:schemas-microsoft-com:office:word" xmlns:w="http://schemas.openxmlformats.org/wordprocessingml/2006/main" xmlns:w14="http://schemas.microsoft.com/office/word/2010/wordml" xmlns:w15="http://schemas.microsoft.com/office/word/2012/wordml" xmlns:w16cex="http://schemas.microsoft.com/office/word/2018/wordml/cex" xmlns:w16cid="http://schemas.microsoft.com/office/word/2016/wordml/cid" xmlns:w16="http://schemas.microsoft.com/office/word/2018/wordml" xmlns:w16sdtdh="http://schemas.microsoft.com/office/word/2020/wordml/sdtdatahash" xmlns:w16se="http://schemas.microsoft.com/office/word/2015/wordml/symex" xmlns:wpg="http://schemas.microsoft.com/office/word/2010/wordprocessingGroup" xmlns:wpi="http://schemas.microsoft.com/office/word/2010/wordprocessingInk" xmlns:wne="http://schemas.microsoft.com/office/word/2006/wordml" xmlns:wps="http://schemas.microsoft.com/office/word/2010/wordprocessingShape" mc:Ignorable="w14 w15 w16se w16cid w16 w16cex w16sdtdh wp14">
   <w:abstractNum w:abstractNumId="0" w15:restartNumberingAfterBreak="0">
     <w:nsid w:val="14232F2D"/>
     <w:multiLevelType w:val="multilevel"/>
@@ -1382,6 +1382,7 @@
   <w:style w:type="character" w:default="1" w:styleId="DefaultParagraphFont">
     <w:name w:val="Default Paragraph Font"/>
     <w:uiPriority w:val="1"/>
+    <w:semiHidden/>
     <w:unhideWhenUsed/>
   </w:style>
   <w:style w:type="table" w:default="1" w:styleId="TableNormal">

</xml_diff>